<commit_message>
Removed iml, Changed maven, changed Test plan
</commit_message>
<xml_diff>
--- a/Test plan.docx
+++ b/Test plan.docx
@@ -771,7 +771,91 @@
         <w:rPr>
           <w:lang w:val="en-US"/>
         </w:rPr>
-        <w:t>31.03.2017)</w:t>
+        <w:t>31.03</w:t>
+      </w:r>
+      <w:bookmarkStart w:id="0" w:name="_GoBack"/>
+      <w:bookmarkEnd w:id="0"/>
+      <w:r>
+        <w:rPr>
+          <w:lang w:val="en-US"/>
+        </w:rPr>
+        <w:t>.2017)</w:t>
+      </w:r>
+    </w:p>
+    <w:p>
+      <w:pPr>
+        <w:pStyle w:val="a3"/>
+        <w:numPr>
+          <w:ilvl w:val="0"/>
+          <w:numId w:val="9"/>
+        </w:numPr>
+        <w:spacing w:line="240" w:lineRule="auto"/>
+        <w:rPr>
+          <w:lang w:val="en-US"/>
+        </w:rPr>
+      </w:pPr>
+      <w:r>
+        <w:rPr>
+          <w:lang w:val="en-US"/>
+        </w:rPr>
+        <w:t>On desktop Chrome browser.</w:t>
+      </w:r>
+    </w:p>
+    <w:p>
+      <w:pPr>
+        <w:pStyle w:val="a3"/>
+        <w:numPr>
+          <w:ilvl w:val="0"/>
+          <w:numId w:val="9"/>
+        </w:numPr>
+        <w:spacing w:line="240" w:lineRule="auto"/>
+        <w:rPr>
+          <w:lang w:val="en-US"/>
+        </w:rPr>
+      </w:pPr>
+      <w:r>
+        <w:rPr>
+          <w:lang w:val="en-US"/>
+        </w:rPr>
+        <w:t>On desktop IE browser.</w:t>
+      </w:r>
+    </w:p>
+    <w:p>
+      <w:pPr>
+        <w:pStyle w:val="a3"/>
+        <w:numPr>
+          <w:ilvl w:val="0"/>
+          <w:numId w:val="9"/>
+        </w:numPr>
+        <w:spacing w:line="240" w:lineRule="auto"/>
+        <w:rPr>
+          <w:lang w:val="en-US"/>
+        </w:rPr>
+      </w:pPr>
+      <w:r>
+        <w:rPr>
+          <w:lang w:val="en-US"/>
+        </w:rPr>
+        <w:t>On desktop Firefox browser.</w:t>
+      </w:r>
+    </w:p>
+    <w:p>
+      <w:pPr>
+        <w:pStyle w:val="a3"/>
+        <w:numPr>
+          <w:ilvl w:val="0"/>
+          <w:numId w:val="9"/>
+        </w:numPr>
+        <w:spacing w:line="240" w:lineRule="auto"/>
+        <w:rPr>
+          <w:lang w:val="en-US"/>
+        </w:rPr>
+      </w:pPr>
+      <w:r>
+        <w:rPr>
+          <w:lang w:val="en-US"/>
+        </w:rPr>
+        <w:t>On any Android browser.</w:t>
       </w:r>
     </w:p>
     <w:p>
@@ -1534,7 +1618,79 @@
           <w:shd w:val="clear" w:color="auto" w:fill="FFFFFF"/>
           <w:lang w:val="en-US"/>
         </w:rPr>
-        <w:t>If the site (server) is working correct.</w:t>
+        <w:t xml:space="preserve">If the site (server) is </w:t>
+      </w:r>
+      <w:proofErr w:type="spellStart"/>
+      <w:r>
+        <w:rPr>
+          <w:rFonts w:ascii="Tahoma" w:hAnsi="Tahoma" w:cs="Tahoma"/>
+          <w:color w:val="000000"/>
+          <w:sz w:val="20"/>
+          <w:szCs w:val="20"/>
+          <w:shd w:val="clear" w:color="auto" w:fill="FFFFFF"/>
+          <w:lang w:val="en-US"/>
+        </w:rPr>
+        <w:t>worki</w:t>
+      </w:r>
+      <w:proofErr w:type="spellEnd"/>
+      <w:r>
+        <w:rPr>
+          <w:rFonts w:ascii="Tahoma" w:hAnsi="Tahoma" w:cs="Tahoma"/>
+          <w:color w:val="000000"/>
+          <w:sz w:val="20"/>
+          <w:szCs w:val="20"/>
+          <w:shd w:val="clear" w:color="auto" w:fill="FFFFFF"/>
+          <w:lang w:val="en-US"/>
+        </w:rPr>
+        <w:tab/>
+      </w:r>
+      <w:proofErr w:type="spellStart"/>
+      <w:r>
+        <w:rPr>
+          <w:rFonts w:ascii="Tahoma" w:hAnsi="Tahoma" w:cs="Tahoma"/>
+          <w:color w:val="000000"/>
+          <w:sz w:val="20"/>
+          <w:szCs w:val="20"/>
+          <w:shd w:val="clear" w:color="auto" w:fill="FFFFFF"/>
+          <w:lang w:val="en-US"/>
+        </w:rPr>
+        <w:t>ng</w:t>
+      </w:r>
+      <w:proofErr w:type="spellEnd"/>
+      <w:r>
+        <w:rPr>
+          <w:rFonts w:ascii="Tahoma" w:hAnsi="Tahoma" w:cs="Tahoma"/>
+          <w:color w:val="000000"/>
+          <w:sz w:val="20"/>
+          <w:szCs w:val="20"/>
+          <w:shd w:val="clear" w:color="auto" w:fill="FFFFFF"/>
+          <w:lang w:val="en-US"/>
+        </w:rPr>
+        <w:t xml:space="preserve"> </w:t>
+      </w:r>
+      <w:proofErr w:type="gramStart"/>
+      <w:r>
+        <w:rPr>
+          <w:rFonts w:ascii="Tahoma" w:hAnsi="Tahoma" w:cs="Tahoma"/>
+          <w:color w:val="000000"/>
+          <w:sz w:val="20"/>
+          <w:szCs w:val="20"/>
+          <w:shd w:val="clear" w:color="auto" w:fill="FFFFFF"/>
+          <w:lang w:val="en-US"/>
+        </w:rPr>
+        <w:t>correct</w:t>
+      </w:r>
+      <w:proofErr w:type="gramEnd"/>
+      <w:r>
+        <w:rPr>
+          <w:rFonts w:ascii="Tahoma" w:hAnsi="Tahoma" w:cs="Tahoma"/>
+          <w:color w:val="000000"/>
+          <w:sz w:val="20"/>
+          <w:szCs w:val="20"/>
+          <w:shd w:val="clear" w:color="auto" w:fill="FFFFFF"/>
+          <w:lang w:val="en-US"/>
+        </w:rPr>
+        <w:t>.</w:t>
       </w:r>
     </w:p>
     <w:p>
@@ -1753,7 +1909,6 @@
           <w:szCs w:val="21"/>
           <w:lang w:val="en-US" w:eastAsia="ru-RU"/>
         </w:rPr>
-        <w:lastRenderedPageBreak/>
         <w:t>Test</w:t>
       </w:r>
       <w:r>
@@ -2133,8 +2288,6 @@
         </w:rPr>
         <w:t>.</w:t>
       </w:r>
-      <w:bookmarkStart w:id="0" w:name="_GoBack"/>
-      <w:bookmarkEnd w:id="0"/>
     </w:p>
     <w:p>
       <w:pPr>
@@ -3394,6 +3547,119 @@
     </w:lvl>
   </w:abstractNum>
   <w:abstractNum w:abstractNumId="4">
+    <w:nsid w:val="30E505FC"/>
+    <w:multiLevelType w:val="hybridMultilevel"/>
+    <w:tmpl w:val="720A55AA"/>
+    <w:lvl w:ilvl="0" w:tplc="04190005">
+      <w:start w:val="1"/>
+      <w:numFmt w:val="bullet"/>
+      <w:lvlText w:val=""/>
+      <w:lvlJc w:val="left"/>
+      <w:pPr>
+        <w:ind w:left="2160" w:hanging="360"/>
+      </w:pPr>
+      <w:rPr>
+        <w:rFonts w:ascii="Wingdings" w:hAnsi="Wingdings" w:hint="default"/>
+      </w:rPr>
+    </w:lvl>
+    <w:lvl w:ilvl="1" w:tplc="04190003" w:tentative="1">
+      <w:start w:val="1"/>
+      <w:numFmt w:val="bullet"/>
+      <w:lvlText w:val="o"/>
+      <w:lvlJc w:val="left"/>
+      <w:pPr>
+        <w:ind w:left="2880" w:hanging="360"/>
+      </w:pPr>
+      <w:rPr>
+        <w:rFonts w:ascii="Courier New" w:hAnsi="Courier New" w:cs="Courier New" w:hint="default"/>
+      </w:rPr>
+    </w:lvl>
+    <w:lvl w:ilvl="2" w:tplc="04190005" w:tentative="1">
+      <w:start w:val="1"/>
+      <w:numFmt w:val="bullet"/>
+      <w:lvlText w:val=""/>
+      <w:lvlJc w:val="left"/>
+      <w:pPr>
+        <w:ind w:left="3600" w:hanging="360"/>
+      </w:pPr>
+      <w:rPr>
+        <w:rFonts w:ascii="Wingdings" w:hAnsi="Wingdings" w:hint="default"/>
+      </w:rPr>
+    </w:lvl>
+    <w:lvl w:ilvl="3" w:tplc="04190001" w:tentative="1">
+      <w:start w:val="1"/>
+      <w:numFmt w:val="bullet"/>
+      <w:lvlText w:val=""/>
+      <w:lvlJc w:val="left"/>
+      <w:pPr>
+        <w:ind w:left="4320" w:hanging="360"/>
+      </w:pPr>
+      <w:rPr>
+        <w:rFonts w:ascii="Symbol" w:hAnsi="Symbol" w:hint="default"/>
+      </w:rPr>
+    </w:lvl>
+    <w:lvl w:ilvl="4" w:tplc="04190003" w:tentative="1">
+      <w:start w:val="1"/>
+      <w:numFmt w:val="bullet"/>
+      <w:lvlText w:val="o"/>
+      <w:lvlJc w:val="left"/>
+      <w:pPr>
+        <w:ind w:left="5040" w:hanging="360"/>
+      </w:pPr>
+      <w:rPr>
+        <w:rFonts w:ascii="Courier New" w:hAnsi="Courier New" w:cs="Courier New" w:hint="default"/>
+      </w:rPr>
+    </w:lvl>
+    <w:lvl w:ilvl="5" w:tplc="04190005" w:tentative="1">
+      <w:start w:val="1"/>
+      <w:numFmt w:val="bullet"/>
+      <w:lvlText w:val=""/>
+      <w:lvlJc w:val="left"/>
+      <w:pPr>
+        <w:ind w:left="5760" w:hanging="360"/>
+      </w:pPr>
+      <w:rPr>
+        <w:rFonts w:ascii="Wingdings" w:hAnsi="Wingdings" w:hint="default"/>
+      </w:rPr>
+    </w:lvl>
+    <w:lvl w:ilvl="6" w:tplc="04190001" w:tentative="1">
+      <w:start w:val="1"/>
+      <w:numFmt w:val="bullet"/>
+      <w:lvlText w:val=""/>
+      <w:lvlJc w:val="left"/>
+      <w:pPr>
+        <w:ind w:left="6480" w:hanging="360"/>
+      </w:pPr>
+      <w:rPr>
+        <w:rFonts w:ascii="Symbol" w:hAnsi="Symbol" w:hint="default"/>
+      </w:rPr>
+    </w:lvl>
+    <w:lvl w:ilvl="7" w:tplc="04190003" w:tentative="1">
+      <w:start w:val="1"/>
+      <w:numFmt w:val="bullet"/>
+      <w:lvlText w:val="o"/>
+      <w:lvlJc w:val="left"/>
+      <w:pPr>
+        <w:ind w:left="7200" w:hanging="360"/>
+      </w:pPr>
+      <w:rPr>
+        <w:rFonts w:ascii="Courier New" w:hAnsi="Courier New" w:cs="Courier New" w:hint="default"/>
+      </w:rPr>
+    </w:lvl>
+    <w:lvl w:ilvl="8" w:tplc="04190005" w:tentative="1">
+      <w:start w:val="1"/>
+      <w:numFmt w:val="bullet"/>
+      <w:lvlText w:val=""/>
+      <w:lvlJc w:val="left"/>
+      <w:pPr>
+        <w:ind w:left="7920" w:hanging="360"/>
+      </w:pPr>
+      <w:rPr>
+        <w:rFonts w:ascii="Wingdings" w:hAnsi="Wingdings" w:hint="default"/>
+      </w:rPr>
+    </w:lvl>
+  </w:abstractNum>
+  <w:abstractNum w:abstractNumId="5">
     <w:nsid w:val="6426491E"/>
     <w:multiLevelType w:val="hybridMultilevel"/>
     <w:tmpl w:val="B0B80656"/>
@@ -3483,7 +3749,7 @@
       </w:pPr>
     </w:lvl>
   </w:abstractNum>
-  <w:abstractNum w:abstractNumId="5">
+  <w:abstractNum w:abstractNumId="6">
     <w:nsid w:val="705D01F5"/>
     <w:multiLevelType w:val="multilevel"/>
     <w:tmpl w:val="7EC48D3A"/>
@@ -3632,7 +3898,7 @@
       </w:rPr>
     </w:lvl>
   </w:abstractNum>
-  <w:abstractNum w:abstractNumId="6">
+  <w:abstractNum w:abstractNumId="7">
     <w:nsid w:val="7315501C"/>
     <w:multiLevelType w:val="hybridMultilevel"/>
     <w:tmpl w:val="2312BAD2"/>
@@ -3745,7 +4011,7 @@
       </w:rPr>
     </w:lvl>
   </w:abstractNum>
-  <w:abstractNum w:abstractNumId="7">
+  <w:abstractNum w:abstractNumId="8">
     <w:nsid w:val="7DC260C8"/>
     <w:multiLevelType w:val="hybridMultilevel"/>
     <w:tmpl w:val="97CC088E"/>
@@ -3859,16 +4125,16 @@
     </w:lvl>
   </w:abstractNum>
   <w:num w:numId="1">
-    <w:abstractNumId w:val="4"/>
+    <w:abstractNumId w:val="5"/>
   </w:num>
   <w:num w:numId="2">
-    <w:abstractNumId w:val="7"/>
+    <w:abstractNumId w:val="8"/>
   </w:num>
   <w:num w:numId="3">
-    <w:abstractNumId w:val="5"/>
+    <w:abstractNumId w:val="6"/>
   </w:num>
   <w:num w:numId="4">
-    <w:abstractNumId w:val="6"/>
+    <w:abstractNumId w:val="7"/>
   </w:num>
   <w:num w:numId="5">
     <w:abstractNumId w:val="2"/>
@@ -3881,6 +4147,9 @@
   </w:num>
   <w:num w:numId="8">
     <w:abstractNumId w:val="3"/>
+  </w:num>
+  <w:num w:numId="9">
+    <w:abstractNumId w:val="4"/>
   </w:num>
 </w:numbering>
 </file>

</xml_diff>